<commit_message>
Replace entire table content to allow use of cells in template
</commit_message>
<xml_diff>
--- a/template.docx
+++ b/template.docx
@@ -6,7 +6,7 @@
       <w:tblPr>
         <w:tblW w:w="4320" w:type="dxa"/>
         <w:jc w:val="left"/>
-        <w:tblInd w:w="47" w:type="dxa"/>
+        <w:tblInd w:w="45" w:type="dxa"/>
         <w:tblBorders>
           <w:top w:val="single" w:sz="2" w:space="0" w:color="000001"/>
           <w:left w:val="single" w:sz="2" w:space="0" w:color="000001"/>
@@ -17,7 +17,154 @@
         </w:tblBorders>
         <w:tblCellMar>
           <w:top w:w="55" w:type="dxa"/>
-          <w:left w:w="45" w:type="dxa"/>
+          <w:left w:w="42" w:type="dxa"/>
+          <w:bottom w:w="55" w:type="dxa"/>
+          <w:right w:w="55" w:type="dxa"/>
+        </w:tblCellMar>
+      </w:tblPr>
+      <w:tblGrid>
+        <w:gridCol w:w="4320"/>
+      </w:tblGrid>
+      <w:tr>
+        <w:trPr>
+          <w:trHeight w:val="3873" w:hRule="exact"/>
+        </w:trPr>
+        <w:tc>
+          <w:tcPr>
+            <w:tcW w:w="4320" w:type="dxa"/>
+            <w:tcBorders>
+              <w:top w:val="single" w:sz="2" w:space="0" w:color="000001"/>
+              <w:left w:val="single" w:sz="2" w:space="0" w:color="000001"/>
+              <w:bottom w:val="single" w:sz="2" w:space="0" w:color="000001"/>
+              <w:right w:val="single" w:sz="2" w:space="0" w:color="000001"/>
+              <w:insideH w:val="single" w:sz="2" w:space="0" w:color="000001"/>
+              <w:insideV w:val="single" w:sz="2" w:space="0" w:color="000001"/>
+            </w:tcBorders>
+            <w:shd w:fill="auto" w:val="clear"/>
+            <w:tcMar>
+              <w:left w:w="42" w:type="dxa"/>
+            </w:tcMar>
+          </w:tcPr>
+          <w:p>
+            <w:pPr>
+              <w:pStyle w:val="TableContents"/>
+              <w:rPr>
+                <w:sz w:val="28"/>
+                <w:szCs w:val="28"/>
+              </w:rPr>
+            </w:pPr>
+            <w:r>
+              <w:rPr>
+                <w:sz w:val="28"/>
+                <w:szCs w:val="28"/>
+              </w:rPr>
+              <w:t>Story: &lt;story&gt;</w:t>
+            </w:r>
+          </w:p>
+          <w:p>
+            <w:pPr>
+              <w:pStyle w:val="TableContents"/>
+              <w:rPr>
+                <w:sz w:val="28"/>
+                <w:szCs w:val="28"/>
+              </w:rPr>
+            </w:pPr>
+            <w:r>
+              <w:rPr>
+                <w:sz w:val="28"/>
+                <w:szCs w:val="28"/>
+              </w:rPr>
+            </w:r>
+          </w:p>
+          <w:p>
+            <w:pPr>
+              <w:pStyle w:val="TableContents"/>
+              <w:rPr>
+                <w:sz w:val="28"/>
+                <w:szCs w:val="28"/>
+              </w:rPr>
+            </w:pPr>
+            <w:r>
+              <w:rPr>
+                <w:sz w:val="28"/>
+                <w:szCs w:val="28"/>
+              </w:rPr>
+              <w:t>Task description:</w:t>
+            </w:r>
+          </w:p>
+          <w:p>
+            <w:pPr>
+              <w:pStyle w:val="TableContents"/>
+              <w:rPr/>
+            </w:pPr>
+            <w:r>
+              <w:rPr>
+                <w:sz w:val="40"/>
+                <w:szCs w:val="40"/>
+              </w:rPr>
+              <w:t>&lt;description&gt;</w:t>
+            </w:r>
+          </w:p>
+        </w:tc>
+      </w:tr>
+      <w:tr>
+        <w:trPr>
+          <w:trHeight w:val="450" w:hRule="exact"/>
+        </w:trPr>
+        <w:tc>
+          <w:tcPr>
+            <w:tcW w:w="4320" w:type="dxa"/>
+            <w:tcBorders>
+              <w:left w:val="single" w:sz="2" w:space="0" w:color="000001"/>
+              <w:bottom w:val="single" w:sz="2" w:space="0" w:color="000001"/>
+              <w:right w:val="single" w:sz="2" w:space="0" w:color="000001"/>
+              <w:insideH w:val="single" w:sz="2" w:space="0" w:color="000001"/>
+              <w:insideV w:val="single" w:sz="2" w:space="0" w:color="000001"/>
+            </w:tcBorders>
+            <w:shd w:fill="auto" w:val="clear"/>
+            <w:tcMar>
+              <w:left w:w="42" w:type="dxa"/>
+            </w:tcMar>
+          </w:tcPr>
+          <w:p>
+            <w:pPr>
+              <w:pStyle w:val="TableContents"/>
+              <w:jc w:val="right"/>
+              <w:rPr/>
+            </w:pPr>
+            <w:r>
+              <w:rPr/>
+              <w:t>Sprint &lt;sprint id&gt;</w:t>
+            </w:r>
+          </w:p>
+        </w:tc>
+      </w:tr>
+    </w:tbl>
+    <w:p>
+      <w:pPr>
+        <w:pStyle w:val="Normal"/>
+        <w:rPr/>
+      </w:pPr>
+      <w:r>
+        <w:rPr/>
+      </w:r>
+    </w:p>
+    <w:tbl>
+      <w:tblPr>
+        <w:tblW w:w="4320" w:type="dxa"/>
+        <w:jc w:val="left"/>
+        <w:tblInd w:w="45" w:type="dxa"/>
+        <w:tblBorders>
+          <w:top w:val="single" w:sz="2" w:space="0" w:color="000001"/>
+          <w:left w:val="single" w:sz="2" w:space="0" w:color="000001"/>
+          <w:bottom w:val="single" w:sz="2" w:space="0" w:color="000001"/>
+          <w:right w:val="single" w:sz="2" w:space="0" w:color="000001"/>
+          <w:insideH w:val="single" w:sz="2" w:space="0" w:color="000001"/>
+          <w:insideV w:val="single" w:sz="2" w:space="0" w:color="000001"/>
+        </w:tblBorders>
+        <w:tblCellMar>
+          <w:top w:w="55" w:type="dxa"/>
+          <w:left w:w="42" w:type="dxa"/>
           <w:bottom w:w="55" w:type="dxa"/>
           <w:right w:w="55" w:type="dxa"/>
         </w:tblCellMar>
@@ -42,153 +189,16 @@
             </w:tcBorders>
             <w:shd w:fill="auto" w:val="clear"/>
             <w:tcMar>
-              <w:left w:w="45" w:type="dxa"/>
+              <w:left w:w="42" w:type="dxa"/>
             </w:tcMar>
           </w:tcPr>
           <w:p>
             <w:pPr>
               <w:pStyle w:val="TableContents"/>
-              <w:rPr>
-                <w:sz w:val="28"/>
-                <w:szCs w:val="28"/>
-              </w:rPr>
-            </w:pPr>
-            <w:r>
-              <w:rPr>
-                <w:sz w:val="28"/>
-                <w:szCs w:val="28"/>
-              </w:rPr>
-              <w:t>Story: &lt;story&gt;</w:t>
-            </w:r>
-          </w:p>
-          <w:p>
-            <w:pPr>
-              <w:pStyle w:val="TableContents"/>
-              <w:rPr>
-                <w:sz w:val="28"/>
-                <w:szCs w:val="28"/>
-              </w:rPr>
-            </w:pPr>
-            <w:r>
-              <w:rPr>
-                <w:sz w:val="28"/>
-                <w:szCs w:val="28"/>
-              </w:rPr>
-            </w:r>
-          </w:p>
-          <w:p>
-            <w:pPr>
-              <w:pStyle w:val="TableContents"/>
-              <w:rPr>
-                <w:sz w:val="28"/>
-                <w:szCs w:val="28"/>
-              </w:rPr>
-            </w:pPr>
-            <w:r>
-              <w:rPr>
-                <w:sz w:val="28"/>
-                <w:szCs w:val="28"/>
-              </w:rPr>
-              <w:t>Task description:</w:t>
-            </w:r>
-          </w:p>
-          <w:p>
-            <w:pPr>
-              <w:pStyle w:val="TableContents"/>
-              <w:rPr>
-                <w:sz w:val="40"/>
-                <w:szCs w:val="40"/>
-              </w:rPr>
-            </w:pPr>
-            <w:r>
-              <w:rPr>
-                <w:sz w:val="40"/>
-                <w:szCs w:val="40"/>
-              </w:rPr>
-              <w:t>&lt;description&gt;</w:t>
-            </w:r>
-          </w:p>
-          <w:p>
-            <w:pPr>
-              <w:pStyle w:val="TableContents"/>
-              <w:rPr/>
-            </w:pPr>
-            <w:r>
-              <w:rPr/>
-            </w:r>
-          </w:p>
-          <w:p>
-            <w:pPr>
-              <w:pStyle w:val="TableContents"/>
-              <w:rPr/>
-            </w:pPr>
-            <w:r>
-              <w:rPr/>
-            </w:r>
-          </w:p>
-          <w:p>
-            <w:pPr>
-              <w:pStyle w:val="TableContents"/>
-              <w:rPr/>
-            </w:pPr>
-            <w:r>
-              <w:rPr/>
-            </w:r>
-          </w:p>
-          <w:p>
-            <w:pPr>
-              <w:pStyle w:val="TableContents"/>
-              <w:rPr/>
-            </w:pPr>
-            <w:r>
-              <w:rPr/>
-            </w:r>
-          </w:p>
-          <w:p>
-            <w:pPr>
-              <w:pStyle w:val="TableContents"/>
-              <w:rPr/>
-            </w:pPr>
-            <w:r>
-              <w:rPr/>
-            </w:r>
-          </w:p>
-          <w:p>
-            <w:pPr>
-              <w:pStyle w:val="TableContents"/>
-              <w:rPr/>
-            </w:pPr>
-            <w:r>
-              <w:rPr/>
-            </w:r>
-          </w:p>
-          <w:p>
-            <w:pPr>
-              <w:pStyle w:val="TableContents"/>
-              <w:rPr/>
-            </w:pPr>
-            <w:r>
-              <w:rPr/>
-            </w:r>
-          </w:p>
-          <w:p>
-            <w:pPr>
-              <w:pStyle w:val="TableContents"/>
-              <w:rPr/>
-            </w:pPr>
-            <w:r>
-              <w:rPr/>
-            </w:r>
-          </w:p>
-          <w:p>
-            <w:pPr>
-              <w:pStyle w:val="TableContents"/>
-              <w:jc w:val="right"/>
-              <w:rPr/>
-            </w:pPr>
-            <w:r>
-              <w:rPr/>
-              <w:t>Sprint &lt;sprint id&gt;</w:t>
+              <w:rPr/>
+            </w:pPr>
+            <w:r>
+              <w:rPr/>
             </w:r>
           </w:p>
         </w:tc>
@@ -207,7 +217,7 @@
       <w:tblPr>
         <w:tblW w:w="4320" w:type="dxa"/>
         <w:jc w:val="left"/>
-        <w:tblInd w:w="47" w:type="dxa"/>
+        <w:tblInd w:w="45" w:type="dxa"/>
         <w:tblBorders>
           <w:top w:val="single" w:sz="2" w:space="0" w:color="000001"/>
           <w:left w:val="single" w:sz="2" w:space="0" w:color="000001"/>
@@ -218,7 +228,7 @@
         </w:tblBorders>
         <w:tblCellMar>
           <w:top w:w="55" w:type="dxa"/>
-          <w:left w:w="45" w:type="dxa"/>
+          <w:left w:w="42" w:type="dxa"/>
           <w:bottom w:w="55" w:type="dxa"/>
           <w:right w:w="55" w:type="dxa"/>
         </w:tblCellMar>
@@ -243,7 +253,7 @@
             </w:tcBorders>
             <w:shd w:fill="auto" w:val="clear"/>
             <w:tcMar>
-              <w:left w:w="45" w:type="dxa"/>
+              <w:left w:w="42" w:type="dxa"/>
             </w:tcMar>
           </w:tcPr>
           <w:p>
@@ -260,7 +270,7 @@
     </w:tbl>
     <w:p>
       <w:pPr>
-        <w:pStyle w:val="Normal"/>
+        <w:pStyle w:val="TextBody"/>
         <w:rPr/>
       </w:pPr>
       <w:r>
@@ -271,7 +281,7 @@
       <w:tblPr>
         <w:tblW w:w="4320" w:type="dxa"/>
         <w:jc w:val="left"/>
-        <w:tblInd w:w="47" w:type="dxa"/>
+        <w:tblInd w:w="45" w:type="dxa"/>
         <w:tblBorders>
           <w:top w:val="single" w:sz="2" w:space="0" w:color="000001"/>
           <w:left w:val="single" w:sz="2" w:space="0" w:color="000001"/>
@@ -282,7 +292,7 @@
         </w:tblBorders>
         <w:tblCellMar>
           <w:top w:w="55" w:type="dxa"/>
-          <w:left w:w="45" w:type="dxa"/>
+          <w:left w:w="42" w:type="dxa"/>
           <w:bottom w:w="55" w:type="dxa"/>
           <w:right w:w="55" w:type="dxa"/>
         </w:tblCellMar>
@@ -307,7 +317,7 @@
             </w:tcBorders>
             <w:shd w:fill="auto" w:val="clear"/>
             <w:tcMar>
-              <w:left w:w="45" w:type="dxa"/>
+              <w:left w:w="42" w:type="dxa"/>
             </w:tcMar>
           </w:tcPr>
           <w:p>
@@ -324,7 +334,7 @@
     </w:tbl>
     <w:p>
       <w:pPr>
-        <w:pStyle w:val="TextBody"/>
+        <w:pStyle w:val="Normal"/>
         <w:rPr/>
       </w:pPr>
       <w:r>
@@ -335,7 +345,7 @@
       <w:tblPr>
         <w:tblW w:w="4320" w:type="dxa"/>
         <w:jc w:val="left"/>
-        <w:tblInd w:w="47" w:type="dxa"/>
+        <w:tblInd w:w="45" w:type="dxa"/>
         <w:tblBorders>
           <w:top w:val="single" w:sz="2" w:space="0" w:color="000001"/>
           <w:left w:val="single" w:sz="2" w:space="0" w:color="000001"/>
@@ -346,7 +356,7 @@
         </w:tblBorders>
         <w:tblCellMar>
           <w:top w:w="55" w:type="dxa"/>
-          <w:left w:w="45" w:type="dxa"/>
+          <w:left w:w="42" w:type="dxa"/>
           <w:bottom w:w="55" w:type="dxa"/>
           <w:right w:w="55" w:type="dxa"/>
         </w:tblCellMar>
@@ -371,9 +381,18 @@
             </w:tcBorders>
             <w:shd w:fill="auto" w:val="clear"/>
             <w:tcMar>
-              <w:left w:w="45" w:type="dxa"/>
+              <w:left w:w="42" w:type="dxa"/>
             </w:tcMar>
           </w:tcPr>
+          <w:p>
+            <w:pPr>
+              <w:pStyle w:val="TableContents"/>
+              <w:rPr/>
+            </w:pPr>
+            <w:r>
+              <w:rPr/>
+            </w:r>
+          </w:p>
           <w:p>
             <w:pPr>
               <w:pStyle w:val="TableContents"/>
@@ -399,7 +418,7 @@
       <w:tblPr>
         <w:tblW w:w="4320" w:type="dxa"/>
         <w:jc w:val="left"/>
-        <w:tblInd w:w="47" w:type="dxa"/>
+        <w:tblInd w:w="45" w:type="dxa"/>
         <w:tblBorders>
           <w:top w:val="single" w:sz="2" w:space="0" w:color="000001"/>
           <w:left w:val="single" w:sz="2" w:space="0" w:color="000001"/>
@@ -410,7 +429,7 @@
         </w:tblBorders>
         <w:tblCellMar>
           <w:top w:w="55" w:type="dxa"/>
-          <w:left w:w="45" w:type="dxa"/>
+          <w:left w:w="42" w:type="dxa"/>
           <w:bottom w:w="55" w:type="dxa"/>
           <w:right w:w="55" w:type="dxa"/>
         </w:tblCellMar>
@@ -435,80 +454,7 @@
             </w:tcBorders>
             <w:shd w:fill="auto" w:val="clear"/>
             <w:tcMar>
-              <w:left w:w="45" w:type="dxa"/>
-            </w:tcMar>
-          </w:tcPr>
-          <w:p>
-            <w:pPr>
-              <w:pStyle w:val="TableContents"/>
-              <w:rPr/>
-            </w:pPr>
-            <w:r>
-              <w:rPr/>
-            </w:r>
-          </w:p>
-          <w:p>
-            <w:pPr>
-              <w:pStyle w:val="TableContents"/>
-              <w:rPr/>
-            </w:pPr>
-            <w:r>
-              <w:rPr/>
-            </w:r>
-          </w:p>
-        </w:tc>
-      </w:tr>
-    </w:tbl>
-    <w:p>
-      <w:pPr>
-        <w:pStyle w:val="Normal"/>
-        <w:rPr/>
-      </w:pPr>
-      <w:r>
-        <w:rPr/>
-      </w:r>
-    </w:p>
-    <w:tbl>
-      <w:tblPr>
-        <w:tblW w:w="4320" w:type="dxa"/>
-        <w:jc w:val="left"/>
-        <w:tblInd w:w="47" w:type="dxa"/>
-        <w:tblBorders>
-          <w:top w:val="single" w:sz="2" w:space="0" w:color="000001"/>
-          <w:left w:val="single" w:sz="2" w:space="0" w:color="000001"/>
-          <w:bottom w:val="single" w:sz="2" w:space="0" w:color="000001"/>
-          <w:right w:val="single" w:sz="2" w:space="0" w:color="000001"/>
-          <w:insideH w:val="single" w:sz="2" w:space="0" w:color="000001"/>
-          <w:insideV w:val="single" w:sz="2" w:space="0" w:color="000001"/>
-        </w:tblBorders>
-        <w:tblCellMar>
-          <w:top w:w="55" w:type="dxa"/>
-          <w:left w:w="45" w:type="dxa"/>
-          <w:bottom w:w="55" w:type="dxa"/>
-          <w:right w:w="55" w:type="dxa"/>
-        </w:tblCellMar>
-      </w:tblPr>
-      <w:tblGrid>
-        <w:gridCol w:w="4320"/>
-      </w:tblGrid>
-      <w:tr>
-        <w:trPr>
-          <w:trHeight w:val="4320" w:hRule="exact"/>
-        </w:trPr>
-        <w:tc>
-          <w:tcPr>
-            <w:tcW w:w="4320" w:type="dxa"/>
-            <w:tcBorders>
-              <w:top w:val="single" w:sz="2" w:space="0" w:color="000001"/>
-              <w:left w:val="single" w:sz="2" w:space="0" w:color="000001"/>
-              <w:bottom w:val="single" w:sz="2" w:space="0" w:color="000001"/>
-              <w:right w:val="single" w:sz="2" w:space="0" w:color="000001"/>
-              <w:insideH w:val="single" w:sz="2" w:space="0" w:color="000001"/>
-              <w:insideV w:val="single" w:sz="2" w:space="0" w:color="000001"/>
-            </w:tcBorders>
-            <w:shd w:fill="auto" w:val="clear"/>
-            <w:tcMar>
-              <w:left w:w="45" w:type="dxa"/>
+              <w:left w:w="42" w:type="dxa"/>
             </w:tcMar>
           </w:tcPr>
           <w:p>

</xml_diff>